<commit_message>
added section 2.4.1 to ITPD document
</commit_message>
<xml_diff>
--- a/ITPD/Integration Test Plan Document.docx
+++ b/ITPD/Integration Test Plan Document.docx
@@ -962,7 +962,13 @@
         <w:rPr>
           <w:lang w:val="en-GB"/>
         </w:rPr>
-        <w:t>h the bottom up method, because we have all the implemented code available</w:t>
+        <w:t>h the bottom-</w:t>
+      </w:r>
+      <w:r>
+        <w:rPr>
+          <w:lang w:val="en-GB"/>
+        </w:rPr>
+        <w:t>up method, because we have all the implemented code available</w:t>
       </w:r>
     </w:p>
     <w:p>
@@ -996,8 +1002,6 @@
           <w:lang w:val="en-GB"/>
         </w:rPr>
       </w:pPr>
-      <w:bookmarkStart w:id="0" w:name="_GoBack"/>
-      <w:bookmarkEnd w:id="0"/>
     </w:p>
     <w:p>
       <w:pPr>
@@ -1023,38 +1027,734 @@
           <w:lang w:val="en-GB"/>
         </w:rPr>
       </w:pPr>
-    </w:p>
-    <w:p>
-      <w:pPr>
-        <w:rPr>
-          <w:lang w:val="en-GB"/>
-        </w:rPr>
-      </w:pPr>
-    </w:p>
-    <w:p>
-      <w:pPr>
-        <w:pStyle w:val="Paragrafoelenco"/>
-        <w:numPr>
-          <w:ilvl w:val="2"/>
-          <w:numId w:val="2"/>
-        </w:numPr>
-        <w:rPr>
-          <w:lang w:val="en-GB"/>
-        </w:rPr>
-      </w:pPr>
-      <w:r>
-        <w:rPr>
-          <w:lang w:val="en-GB"/>
-        </w:rPr>
-        <w:t>Subsystem integration sequence</w:t>
-      </w:r>
-    </w:p>
-    <w:p>
-      <w:pPr>
-        <w:rPr>
-          <w:lang w:val="en-GB"/>
-        </w:rPr>
-      </w:pPr>
+      <w:r>
+        <w:rPr>
+          <w:lang w:val="en-GB"/>
+        </w:rPr>
+        <w:t>To decide the order of the components to be tested first, we rely on the component view of the design document, respecting the bottom-up method.</w:t>
+      </w:r>
+    </w:p>
+    <w:p>
+      <w:pPr>
+        <w:rPr>
+          <w:lang w:val="en-GB"/>
+        </w:rPr>
+      </w:pPr>
+      <w:r>
+        <w:rPr>
+          <w:lang w:val="en-GB"/>
+        </w:rPr>
+        <w:t>In this way we follow the possible interaction between the components as shown in the diagram quoted above.</w:t>
+      </w:r>
+    </w:p>
+    <w:p>
+      <w:pPr>
+        <w:rPr>
+          <w:lang w:val="en-GB"/>
+        </w:rPr>
+      </w:pPr>
+      <w:r>
+        <w:rPr>
+          <w:lang w:val="en-GB"/>
+        </w:rPr>
+        <w:t xml:space="preserve">First of </w:t>
+      </w:r>
+      <w:proofErr w:type="gramStart"/>
+      <w:r>
+        <w:rPr>
+          <w:lang w:val="en-GB"/>
+        </w:rPr>
+        <w:t>all</w:t>
+      </w:r>
+      <w:proofErr w:type="gramEnd"/>
+      <w:r>
+        <w:rPr>
+          <w:lang w:val="en-GB"/>
+        </w:rPr>
+        <w:t xml:space="preserve"> we integrate the components with elementary functions, that are the components most used by the others and which interface with external systems.</w:t>
+      </w:r>
+    </w:p>
+    <w:p>
+      <w:pPr>
+        <w:rPr>
+          <w:lang w:val="en-GB"/>
+        </w:rPr>
+      </w:pPr>
+      <w:r>
+        <w:rPr>
+          <w:lang w:val="en-GB"/>
+        </w:rPr>
+        <w:t>These components are:</w:t>
+      </w:r>
+    </w:p>
+    <w:p>
+      <w:pPr>
+        <w:rPr>
+          <w:lang w:val="en-GB"/>
+        </w:rPr>
+      </w:pPr>
+    </w:p>
+    <w:p>
+      <w:pPr>
+        <w:rPr>
+          <w:lang w:val="en-GB"/>
+        </w:rPr>
+      </w:pPr>
+      <w:r>
+        <w:rPr>
+          <w:lang w:val="en-GB"/>
+        </w:rPr>
+        <w:t>-Data manager, which permits the access to data to the other components.</w:t>
+      </w:r>
+    </w:p>
+    <w:p>
+      <w:pPr>
+        <w:rPr>
+          <w:lang w:val="en-GB"/>
+        </w:rPr>
+      </w:pPr>
+    </w:p>
+    <w:p>
+      <w:pPr>
+        <w:rPr>
+          <w:lang w:val="en-GB"/>
+        </w:rPr>
+      </w:pPr>
+      <w:r>
+        <w:rPr>
+          <w:noProof/>
+          <w:lang w:eastAsia="it-IT"/>
+        </w:rPr>
+        <w:drawing>
+          <wp:inline distT="0" distB="0" distL="0" distR="0" wp14:anchorId="3DBA26BF" wp14:editId="25A9D503">
+            <wp:extent cx="3898900" cy="626745"/>
+            <wp:effectExtent l="0" t="0" r="6350" b="1905"/>
+            <wp:docPr id="2" name="Immagine 2"/>
+            <wp:cNvGraphicFramePr>
+              <a:graphicFrameLocks xmlns:a="http://schemas.openxmlformats.org/drawingml/2006/main" noChangeAspect="1"/>
+            </wp:cNvGraphicFramePr>
+            <a:graphic xmlns:a="http://schemas.openxmlformats.org/drawingml/2006/main">
+              <a:graphicData uri="http://schemas.openxmlformats.org/drawingml/2006/picture">
+                <pic:pic xmlns:pic="http://schemas.openxmlformats.org/drawingml/2006/picture">
+                  <pic:nvPicPr>
+                    <pic:cNvPr id="2" name="dataManagerIntegration.png"/>
+                    <pic:cNvPicPr/>
+                  </pic:nvPicPr>
+                  <pic:blipFill>
+                    <a:blip r:embed="rId9">
+                      <a:extLst>
+                        <a:ext uri="{28A0092B-C50C-407E-A947-70E740481C1C}">
+                          <a14:useLocalDpi xmlns:a14="http://schemas.microsoft.com/office/drawing/2010/main" val="0"/>
+                        </a:ext>
+                      </a:extLst>
+                    </a:blip>
+                    <a:stretch>
+                      <a:fillRect/>
+                    </a:stretch>
+                  </pic:blipFill>
+                  <pic:spPr>
+                    <a:xfrm>
+                      <a:off x="0" y="0"/>
+                      <a:ext cx="3898900" cy="626745"/>
+                    </a:xfrm>
+                    <a:prstGeom prst="rect">
+                      <a:avLst/>
+                    </a:prstGeom>
+                  </pic:spPr>
+                </pic:pic>
+              </a:graphicData>
+            </a:graphic>
+          </wp:inline>
+        </w:drawing>
+      </w:r>
+    </w:p>
+    <w:p>
+      <w:pPr>
+        <w:rPr>
+          <w:lang w:val="en-GB"/>
+        </w:rPr>
+      </w:pPr>
+    </w:p>
+    <w:p>
+      <w:pPr>
+        <w:rPr>
+          <w:lang w:val="en-GB"/>
+        </w:rPr>
+      </w:pPr>
+      <w:r>
+        <w:rPr>
+          <w:lang w:val="en-GB"/>
+        </w:rPr>
+        <w:t>-Position handler, which gives the access to the services given by a third party software</w:t>
+      </w:r>
+      <w:r>
+        <w:rPr>
+          <w:lang w:val="en-GB"/>
+        </w:rPr>
+        <w:t xml:space="preserve"> for the position and the visualization of the maps.</w:t>
+      </w:r>
+    </w:p>
+    <w:p>
+      <w:pPr>
+        <w:rPr>
+          <w:lang w:val="en-GB"/>
+        </w:rPr>
+      </w:pPr>
+    </w:p>
+    <w:p>
+      <w:pPr>
+        <w:rPr>
+          <w:lang w:val="en-GB"/>
+        </w:rPr>
+      </w:pPr>
+      <w:r>
+        <w:rPr>
+          <w:noProof/>
+          <w:lang w:eastAsia="it-IT"/>
+        </w:rPr>
+        <w:drawing>
+          <wp:inline distT="0" distB="0" distL="0" distR="0" wp14:anchorId="0238CD2D" wp14:editId="6063A7B7">
+            <wp:extent cx="3505200" cy="723900"/>
+            <wp:effectExtent l="0" t="0" r="0" b="0"/>
+            <wp:docPr id="3" name="Immagine 3"/>
+            <wp:cNvGraphicFramePr>
+              <a:graphicFrameLocks xmlns:a="http://schemas.openxmlformats.org/drawingml/2006/main" noChangeAspect="1"/>
+            </wp:cNvGraphicFramePr>
+            <a:graphic xmlns:a="http://schemas.openxmlformats.org/drawingml/2006/main">
+              <a:graphicData uri="http://schemas.openxmlformats.org/drawingml/2006/picture">
+                <pic:pic xmlns:pic="http://schemas.openxmlformats.org/drawingml/2006/picture">
+                  <pic:nvPicPr>
+                    <pic:cNvPr id="3" name="positionHandlerIntegration.png"/>
+                    <pic:cNvPicPr/>
+                  </pic:nvPicPr>
+                  <pic:blipFill>
+                    <a:blip r:embed="rId10">
+                      <a:extLst>
+                        <a:ext uri="{28A0092B-C50C-407E-A947-70E740481C1C}">
+                          <a14:useLocalDpi xmlns:a14="http://schemas.microsoft.com/office/drawing/2010/main" val="0"/>
+                        </a:ext>
+                      </a:extLst>
+                    </a:blip>
+                    <a:stretch>
+                      <a:fillRect/>
+                    </a:stretch>
+                  </pic:blipFill>
+                  <pic:spPr>
+                    <a:xfrm>
+                      <a:off x="0" y="0"/>
+                      <a:ext cx="3505200" cy="723900"/>
+                    </a:xfrm>
+                    <a:prstGeom prst="rect">
+                      <a:avLst/>
+                    </a:prstGeom>
+                  </pic:spPr>
+                </pic:pic>
+              </a:graphicData>
+            </a:graphic>
+          </wp:inline>
+        </w:drawing>
+      </w:r>
+    </w:p>
+    <w:p>
+      <w:pPr>
+        <w:rPr>
+          <w:lang w:val="en-GB"/>
+        </w:rPr>
+      </w:pPr>
+    </w:p>
+    <w:p>
+      <w:pPr>
+        <w:rPr>
+          <w:lang w:val="en-GB"/>
+        </w:rPr>
+      </w:pPr>
+    </w:p>
+    <w:p>
+      <w:pPr>
+        <w:rPr>
+          <w:lang w:val="en-GB"/>
+        </w:rPr>
+      </w:pPr>
+    </w:p>
+    <w:p>
+      <w:pPr>
+        <w:rPr>
+          <w:lang w:val="en-GB"/>
+        </w:rPr>
+      </w:pPr>
+    </w:p>
+    <w:p>
+      <w:pPr>
+        <w:rPr>
+          <w:lang w:val="en-GB"/>
+        </w:rPr>
+      </w:pPr>
+    </w:p>
+    <w:p>
+      <w:pPr>
+        <w:rPr>
+          <w:lang w:val="en-GB"/>
+        </w:rPr>
+      </w:pPr>
+    </w:p>
+    <w:p>
+      <w:pPr>
+        <w:rPr>
+          <w:lang w:val="en-GB"/>
+        </w:rPr>
+      </w:pPr>
+    </w:p>
+    <w:p>
+      <w:pPr>
+        <w:rPr>
+          <w:lang w:val="en-GB"/>
+        </w:rPr>
+      </w:pPr>
+      <w:r>
+        <w:rPr>
+          <w:lang w:val="en-GB"/>
+        </w:rPr>
+        <w:t>-Payment handler, which interfaces with the external payment system.</w:t>
+      </w:r>
+    </w:p>
+    <w:p>
+      <w:pPr>
+        <w:rPr>
+          <w:lang w:val="en-GB"/>
+        </w:rPr>
+      </w:pPr>
+    </w:p>
+    <w:p>
+      <w:pPr>
+        <w:rPr>
+          <w:lang w:val="en-GB"/>
+        </w:rPr>
+      </w:pPr>
+      <w:r>
+        <w:rPr>
+          <w:noProof/>
+          <w:lang w:eastAsia="it-IT"/>
+        </w:rPr>
+        <w:drawing>
+          <wp:inline distT="0" distB="0" distL="0" distR="0" wp14:anchorId="5DDCCC38" wp14:editId="7C6560E1">
+            <wp:extent cx="2514600" cy="2733675"/>
+            <wp:effectExtent l="0" t="0" r="0" b="9525"/>
+            <wp:docPr id="4" name="Immagine 4"/>
+            <wp:cNvGraphicFramePr>
+              <a:graphicFrameLocks xmlns:a="http://schemas.openxmlformats.org/drawingml/2006/main" noChangeAspect="1"/>
+            </wp:cNvGraphicFramePr>
+            <a:graphic xmlns:a="http://schemas.openxmlformats.org/drawingml/2006/main">
+              <a:graphicData uri="http://schemas.openxmlformats.org/drawingml/2006/picture">
+                <pic:pic xmlns:pic="http://schemas.openxmlformats.org/drawingml/2006/picture">
+                  <pic:nvPicPr>
+                    <pic:cNvPr id="4" name="paymentHandlerIntegration.png"/>
+                    <pic:cNvPicPr/>
+                  </pic:nvPicPr>
+                  <pic:blipFill>
+                    <a:blip r:embed="rId11">
+                      <a:extLst>
+                        <a:ext uri="{28A0092B-C50C-407E-A947-70E740481C1C}">
+                          <a14:useLocalDpi xmlns:a14="http://schemas.microsoft.com/office/drawing/2010/main" val="0"/>
+                        </a:ext>
+                      </a:extLst>
+                    </a:blip>
+                    <a:stretch>
+                      <a:fillRect/>
+                    </a:stretch>
+                  </pic:blipFill>
+                  <pic:spPr>
+                    <a:xfrm>
+                      <a:off x="0" y="0"/>
+                      <a:ext cx="2514600" cy="2733675"/>
+                    </a:xfrm>
+                    <a:prstGeom prst="rect">
+                      <a:avLst/>
+                    </a:prstGeom>
+                  </pic:spPr>
+                </pic:pic>
+              </a:graphicData>
+            </a:graphic>
+          </wp:inline>
+        </w:drawing>
+      </w:r>
+    </w:p>
+    <w:p>
+      <w:pPr>
+        <w:rPr>
+          <w:lang w:val="en-GB"/>
+        </w:rPr>
+      </w:pPr>
+    </w:p>
+    <w:p>
+      <w:pPr>
+        <w:rPr>
+          <w:lang w:val="en-GB"/>
+        </w:rPr>
+      </w:pPr>
+      <w:r>
+        <w:rPr>
+          <w:lang w:val="en-GB"/>
+        </w:rPr>
+        <w:t>After the integration of the basic components, we can continue integrating the rest of the components of the application server, till arriving at the integration of the whole system.</w:t>
+      </w:r>
+    </w:p>
+    <w:p>
+      <w:pPr>
+        <w:rPr>
+          <w:lang w:val="en-GB"/>
+        </w:rPr>
+      </w:pPr>
+      <w:r>
+        <w:rPr>
+          <w:lang w:val="en-GB"/>
+        </w:rPr>
+        <w:t>So for each component we follow the lines drawn in the component diagram (which represent the possible calls to the methods of the component).</w:t>
+      </w:r>
+    </w:p>
+    <w:p>
+      <w:pPr>
+        <w:rPr>
+          <w:lang w:val="en-GB"/>
+        </w:rPr>
+      </w:pPr>
+    </w:p>
+    <w:p>
+      <w:pPr>
+        <w:rPr>
+          <w:lang w:val="en-GB"/>
+        </w:rPr>
+      </w:pPr>
+      <w:r>
+        <w:rPr>
+          <w:lang w:val="en-GB"/>
+        </w:rPr>
+        <w:t>-Car handler:</w:t>
+      </w:r>
+    </w:p>
+    <w:p>
+      <w:pPr>
+        <w:rPr>
+          <w:lang w:val="en-GB"/>
+        </w:rPr>
+      </w:pPr>
+    </w:p>
+    <w:p>
+      <w:pPr>
+        <w:rPr>
+          <w:lang w:val="en-GB"/>
+        </w:rPr>
+      </w:pPr>
+      <w:r>
+        <w:rPr>
+          <w:noProof/>
+          <w:lang w:eastAsia="it-IT"/>
+        </w:rPr>
+        <w:drawing>
+          <wp:inline distT="0" distB="0" distL="0" distR="0" wp14:anchorId="41350586" wp14:editId="2CCC51EA">
+            <wp:extent cx="3286125" cy="2714625"/>
+            <wp:effectExtent l="0" t="0" r="9525" b="9525"/>
+            <wp:docPr id="5" name="Immagine 5"/>
+            <wp:cNvGraphicFramePr>
+              <a:graphicFrameLocks xmlns:a="http://schemas.openxmlformats.org/drawingml/2006/main" noChangeAspect="1"/>
+            </wp:cNvGraphicFramePr>
+            <a:graphic xmlns:a="http://schemas.openxmlformats.org/drawingml/2006/main">
+              <a:graphicData uri="http://schemas.openxmlformats.org/drawingml/2006/picture">
+                <pic:pic xmlns:pic="http://schemas.openxmlformats.org/drawingml/2006/picture">
+                  <pic:nvPicPr>
+                    <pic:cNvPr id="5" name="carHandlerIntegration.png"/>
+                    <pic:cNvPicPr/>
+                  </pic:nvPicPr>
+                  <pic:blipFill>
+                    <a:blip r:embed="rId12">
+                      <a:extLst>
+                        <a:ext uri="{28A0092B-C50C-407E-A947-70E740481C1C}">
+                          <a14:useLocalDpi xmlns:a14="http://schemas.microsoft.com/office/drawing/2010/main" val="0"/>
+                        </a:ext>
+                      </a:extLst>
+                    </a:blip>
+                    <a:stretch>
+                      <a:fillRect/>
+                    </a:stretch>
+                  </pic:blipFill>
+                  <pic:spPr>
+                    <a:xfrm>
+                      <a:off x="0" y="0"/>
+                      <a:ext cx="3286125" cy="2714625"/>
+                    </a:xfrm>
+                    <a:prstGeom prst="rect">
+                      <a:avLst/>
+                    </a:prstGeom>
+                  </pic:spPr>
+                </pic:pic>
+              </a:graphicData>
+            </a:graphic>
+          </wp:inline>
+        </w:drawing>
+      </w:r>
+    </w:p>
+    <w:p>
+      <w:pPr>
+        <w:rPr>
+          <w:lang w:val="en-GB"/>
+        </w:rPr>
+      </w:pPr>
+    </w:p>
+    <w:p>
+      <w:pPr>
+        <w:rPr>
+          <w:lang w:val="en-GB"/>
+        </w:rPr>
+      </w:pPr>
+    </w:p>
+    <w:p>
+      <w:pPr>
+        <w:rPr>
+          <w:lang w:val="en-GB"/>
+        </w:rPr>
+      </w:pPr>
+    </w:p>
+    <w:p>
+      <w:pPr>
+        <w:rPr>
+          <w:lang w:val="en-GB"/>
+        </w:rPr>
+      </w:pPr>
+      <w:r>
+        <w:rPr>
+          <w:lang w:val="en-GB"/>
+        </w:rPr>
+        <w:lastRenderedPageBreak/>
+        <w:t>-Reserve manager:</w:t>
+      </w:r>
+    </w:p>
+    <w:p>
+      <w:pPr>
+        <w:rPr>
+          <w:lang w:val="en-GB"/>
+        </w:rPr>
+      </w:pPr>
+    </w:p>
+    <w:p>
+      <w:pPr>
+        <w:rPr>
+          <w:lang w:val="en-GB"/>
+        </w:rPr>
+      </w:pPr>
+      <w:r>
+        <w:rPr>
+          <w:noProof/>
+          <w:lang w:eastAsia="it-IT"/>
+        </w:rPr>
+        <w:drawing>
+          <wp:inline distT="0" distB="0" distL="0" distR="0" wp14:anchorId="20EF420C" wp14:editId="28305370">
+            <wp:extent cx="2886075" cy="1895475"/>
+            <wp:effectExtent l="0" t="0" r="9525" b="9525"/>
+            <wp:docPr id="6" name="Immagine 6"/>
+            <wp:cNvGraphicFramePr>
+              <a:graphicFrameLocks xmlns:a="http://schemas.openxmlformats.org/drawingml/2006/main" noChangeAspect="1"/>
+            </wp:cNvGraphicFramePr>
+            <a:graphic xmlns:a="http://schemas.openxmlformats.org/drawingml/2006/main">
+              <a:graphicData uri="http://schemas.openxmlformats.org/drawingml/2006/picture">
+                <pic:pic xmlns:pic="http://schemas.openxmlformats.org/drawingml/2006/picture">
+                  <pic:nvPicPr>
+                    <pic:cNvPr id="6" name="reserveManagerIntegration.png"/>
+                    <pic:cNvPicPr/>
+                  </pic:nvPicPr>
+                  <pic:blipFill>
+                    <a:blip r:embed="rId13">
+                      <a:extLst>
+                        <a:ext uri="{28A0092B-C50C-407E-A947-70E740481C1C}">
+                          <a14:useLocalDpi xmlns:a14="http://schemas.microsoft.com/office/drawing/2010/main" val="0"/>
+                        </a:ext>
+                      </a:extLst>
+                    </a:blip>
+                    <a:stretch>
+                      <a:fillRect/>
+                    </a:stretch>
+                  </pic:blipFill>
+                  <pic:spPr>
+                    <a:xfrm>
+                      <a:off x="0" y="0"/>
+                      <a:ext cx="2886075" cy="1895475"/>
+                    </a:xfrm>
+                    <a:prstGeom prst="rect">
+                      <a:avLst/>
+                    </a:prstGeom>
+                  </pic:spPr>
+                </pic:pic>
+              </a:graphicData>
+            </a:graphic>
+          </wp:inline>
+        </w:drawing>
+      </w:r>
+    </w:p>
+    <w:p>
+      <w:pPr>
+        <w:rPr>
+          <w:lang w:val="en-GB"/>
+        </w:rPr>
+      </w:pPr>
+    </w:p>
+    <w:p>
+      <w:pPr>
+        <w:rPr>
+          <w:lang w:val="en-GB"/>
+        </w:rPr>
+      </w:pPr>
+      <w:r>
+        <w:rPr>
+          <w:lang w:val="en-GB"/>
+        </w:rPr>
+        <w:t>-</w:t>
+      </w:r>
+      <w:r>
+        <w:rPr>
+          <w:lang w:val="en-GB"/>
+        </w:rPr>
+        <w:t>Profile manager:</w:t>
+      </w:r>
+    </w:p>
+    <w:p>
+      <w:pPr>
+        <w:rPr>
+          <w:lang w:val="en-GB"/>
+        </w:rPr>
+      </w:pPr>
+    </w:p>
+    <w:p>
+      <w:pPr>
+        <w:rPr>
+          <w:lang w:val="en-GB"/>
+        </w:rPr>
+      </w:pPr>
+      <w:r>
+        <w:rPr>
+          <w:noProof/>
+          <w:lang w:eastAsia="it-IT"/>
+        </w:rPr>
+        <w:drawing>
+          <wp:inline distT="0" distB="0" distL="0" distR="0" wp14:anchorId="54168C95" wp14:editId="1EFBA722">
+            <wp:extent cx="3371850" cy="2457450"/>
+            <wp:effectExtent l="0" t="0" r="0" b="0"/>
+            <wp:docPr id="8" name="Immagine 8"/>
+            <wp:cNvGraphicFramePr>
+              <a:graphicFrameLocks xmlns:a="http://schemas.openxmlformats.org/drawingml/2006/main" noChangeAspect="1"/>
+            </wp:cNvGraphicFramePr>
+            <a:graphic xmlns:a="http://schemas.openxmlformats.org/drawingml/2006/main">
+              <a:graphicData uri="http://schemas.openxmlformats.org/drawingml/2006/picture">
+                <pic:pic xmlns:pic="http://schemas.openxmlformats.org/drawingml/2006/picture">
+                  <pic:nvPicPr>
+                    <pic:cNvPr id="8" name="profileManagerIntegration.png"/>
+                    <pic:cNvPicPr/>
+                  </pic:nvPicPr>
+                  <pic:blipFill>
+                    <a:blip r:embed="rId14">
+                      <a:extLst>
+                        <a:ext uri="{28A0092B-C50C-407E-A947-70E740481C1C}">
+                          <a14:useLocalDpi xmlns:a14="http://schemas.microsoft.com/office/drawing/2010/main" val="0"/>
+                        </a:ext>
+                      </a:extLst>
+                    </a:blip>
+                    <a:stretch>
+                      <a:fillRect/>
+                    </a:stretch>
+                  </pic:blipFill>
+                  <pic:spPr>
+                    <a:xfrm>
+                      <a:off x="0" y="0"/>
+                      <a:ext cx="3371850" cy="2457450"/>
+                    </a:xfrm>
+                    <a:prstGeom prst="rect">
+                      <a:avLst/>
+                    </a:prstGeom>
+                  </pic:spPr>
+                </pic:pic>
+              </a:graphicData>
+            </a:graphic>
+          </wp:inline>
+        </w:drawing>
+      </w:r>
+    </w:p>
+    <w:p>
+      <w:pPr>
+        <w:rPr>
+          <w:lang w:val="en-GB"/>
+        </w:rPr>
+      </w:pPr>
+    </w:p>
+    <w:p>
+      <w:pPr>
+        <w:rPr>
+          <w:lang w:val="en-GB"/>
+        </w:rPr>
+      </w:pPr>
+      <w:r>
+        <w:rPr>
+          <w:lang w:val="en-GB"/>
+        </w:rPr>
+        <w:t>The last one is the client request manager, because it is called only by the browser of the client through an interface.</w:t>
+      </w:r>
+    </w:p>
+    <w:p>
+      <w:pPr>
+        <w:rPr>
+          <w:lang w:val="en-GB"/>
+        </w:rPr>
+      </w:pPr>
+    </w:p>
+    <w:p>
+      <w:pPr>
+        <w:rPr>
+          <w:lang w:val="en-GB"/>
+        </w:rPr>
+      </w:pPr>
+      <w:r>
+        <w:rPr>
+          <w:noProof/>
+          <w:lang w:eastAsia="it-IT"/>
+        </w:rPr>
+        <w:drawing>
+          <wp:inline distT="0" distB="0" distL="0" distR="0" wp14:anchorId="59085052" wp14:editId="0F6FBA06">
+            <wp:extent cx="3086100" cy="1952625"/>
+            <wp:effectExtent l="0" t="0" r="0" b="9525"/>
+            <wp:docPr id="9" name="Immagine 9"/>
+            <wp:cNvGraphicFramePr>
+              <a:graphicFrameLocks xmlns:a="http://schemas.openxmlformats.org/drawingml/2006/main" noChangeAspect="1"/>
+            </wp:cNvGraphicFramePr>
+            <a:graphic xmlns:a="http://schemas.openxmlformats.org/drawingml/2006/main">
+              <a:graphicData uri="http://schemas.openxmlformats.org/drawingml/2006/picture">
+                <pic:pic xmlns:pic="http://schemas.openxmlformats.org/drawingml/2006/picture">
+                  <pic:nvPicPr>
+                    <pic:cNvPr id="9" name="clientRequestManagerIntegration.png"/>
+                    <pic:cNvPicPr/>
+                  </pic:nvPicPr>
+                  <pic:blipFill>
+                    <a:blip r:embed="rId15">
+                      <a:extLst>
+                        <a:ext uri="{28A0092B-C50C-407E-A947-70E740481C1C}">
+                          <a14:useLocalDpi xmlns:a14="http://schemas.microsoft.com/office/drawing/2010/main" val="0"/>
+                        </a:ext>
+                      </a:extLst>
+                    </a:blip>
+                    <a:stretch>
+                      <a:fillRect/>
+                    </a:stretch>
+                  </pic:blipFill>
+                  <pic:spPr>
+                    <a:xfrm>
+                      <a:off x="0" y="0"/>
+                      <a:ext cx="3086100" cy="1952625"/>
+                    </a:xfrm>
+                    <a:prstGeom prst="rect">
+                      <a:avLst/>
+                    </a:prstGeom>
+                  </pic:spPr>
+                </pic:pic>
+              </a:graphicData>
+            </a:graphic>
+          </wp:inline>
+        </w:drawing>
+      </w:r>
     </w:p>
     <w:p>
       <w:pPr>
@@ -1092,6 +1792,8 @@
           <w:lang w:val="en-GB"/>
         </w:rPr>
       </w:pPr>
+      <w:bookmarkStart w:id="0" w:name="_GoBack"/>
+      <w:bookmarkEnd w:id="0"/>
     </w:p>
     <w:p>
       <w:pPr>
@@ -1108,8 +1810,8 @@
       </w:pPr>
     </w:p>
     <w:sectPr>
-      <w:footerReference w:type="even" r:id="rId9"/>
-      <w:footerReference w:type="default" r:id="rId10"/>
+      <w:footerReference w:type="even" r:id="rId16"/>
+      <w:footerReference w:type="default" r:id="rId17"/>
       <w:pgSz w:w="11900" w:h="16840"/>
       <w:pgMar w:top="1440" w:right="2880" w:bottom="1440" w:left="2880" w:header="708" w:footer="708" w:gutter="0"/>
       <w:cols w:space="708"/>
@@ -2158,7 +2860,7 @@
 </file>
 
 <file path=customXml/itemProps1.xml><?xml version="1.0" encoding="utf-8"?>
-<ds:datastoreItem xmlns:ds="http://schemas.openxmlformats.org/officeDocument/2006/customXml" ds:itemID="{CD9087DD-3236-47E5-807D-9E868DF91473}">
+<ds:datastoreItem xmlns:ds="http://schemas.openxmlformats.org/officeDocument/2006/customXml" ds:itemID="{CB0D4EB6-F2F7-4BD5-91A4-20F539828660}">
   <ds:schemaRefs>
     <ds:schemaRef ds:uri="http://schemas.openxmlformats.org/officeDocument/2006/bibliography"/>
   </ds:schemaRefs>

</xml_diff>